<commit_message>
A lot of paperwork <3
</commit_message>
<xml_diff>
--- a/Paperwork/PhD_plan_of_study_sean_duan.docx
+++ b/Paperwork/PhD_plan_of_study_sean_duan.docx
@@ -3515,29 +3515,15 @@
                     <w:szCs w:val="22"/>
                   </w:rPr>
                 </w:pPr>
-                <w:r>
-                  <w:rPr>
-                    <w:sz w:val="22"/>
-                    <w:szCs w:val="22"/>
-                  </w:rPr>
-                  <w:t>S</w:t>
-                </w:r>
-              </w:p>
-              <w:p>
-                <w:pPr>
-                  <w:pStyle w:val="Default"/>
-                  <w:rPr>
-                    <w:sz w:val="22"/>
-                    <w:szCs w:val="22"/>
-                  </w:rPr>
-                </w:pPr>
-                <w:r>
-                  <w:rPr>
-                    <w:sz w:val="22"/>
-                    <w:szCs w:val="22"/>
-                  </w:rPr>
-                  <w:t>s</w:t>
-                </w:r>
+              </w:p>
+              <w:p>
+                <w:pPr>
+                  <w:pStyle w:val="Default"/>
+                  <w:rPr>
+                    <w:sz w:val="22"/>
+                    <w:szCs w:val="22"/>
+                  </w:rPr>
+                </w:pPr>
               </w:p>
             </w:tc>
           </w:sdtContent>
@@ -4651,6 +4637,7 @@
   </w:compat>
   <w:rsids>
     <w:rsidRoot w:val="006C2D0C"/>
+    <w:rsid w:val="000B1A9E"/>
     <w:rsid w:val="004D2C48"/>
     <w:rsid w:val="005928F1"/>
     <w:rsid w:val="005C552F"/>

</xml_diff>